<commit_message>
Update spec to indicate default max size of context is 1kB
Change-Id: Ie52b3a3b3396c960a617fdac2a5b4478bc7225c1
Reviewed-on: http://review.couchbase.org/99087
Reviewed-by: Sriram Melkote <siri@couchbase.com>
Tested-by: Sriram Melkote <siri@couchbase.com>
</commit_message>
<xml_diff>
--- a/docs/src/specification-60.docx
+++ b/docs/src/specification-60.docx
@@ -51,7 +51,15 @@
         <w:t xml:space="preserve">. </w:t>
       </w:r>
       <w:r>
-        <w:t>Admin operations are accessible through UI, and via couchbase-cli.</w:t>
+        <w:t xml:space="preserve">Admin operations are accessible through UI, and via </w:t>
+      </w:r>
+      <w:proofErr w:type="spellStart"/>
+      <w:r>
+        <w:t>couchbase</w:t>
+      </w:r>
+      <w:proofErr w:type="spellEnd"/>
+      <w:r>
+        <w:t>-cli.</w:t>
       </w:r>
     </w:p>
     <w:p>
@@ -85,13 +93,29 @@
         <w:t xml:space="preserve"> </w:t>
       </w:r>
       <w:r>
-        <w:t>Deployment transpiles the code and creates the executable v8 artifacts. The source code of an activated function cannot be edited.</w:t>
+        <w:t xml:space="preserve">Deployment </w:t>
+      </w:r>
+      <w:proofErr w:type="spellStart"/>
+      <w:r>
+        <w:t>transpiles</w:t>
+      </w:r>
+      <w:proofErr w:type="spellEnd"/>
+      <w:r>
+        <w:t xml:space="preserve"> the code and creates the executable v8 artifacts. The source code of an activated function cannot be edited.</w:t>
       </w:r>
       <w:r>
         <w:t xml:space="preserve"> </w:t>
       </w:r>
       <w:r>
-        <w:t>Unless a function is in deployed state, it will not receive or process any events. Deployment creates necessary metadata, spawns worker processes, calculates initial partitions, and initiates checkpointing of processed stream data.</w:t>
+        <w:t xml:space="preserve">Unless a function is in deployed state, it will not receive or process any events. Deployment creates necessary metadata, </w:t>
+      </w:r>
+      <w:proofErr w:type="gramStart"/>
+      <w:r>
+        <w:t>spawns</w:t>
+      </w:r>
+      <w:proofErr w:type="gramEnd"/>
+      <w:r>
+        <w:t xml:space="preserve"> worker processes, calculates initial partitions, and initiates checkpointing of processed stream data.</w:t>
       </w:r>
     </w:p>
     <w:p>
@@ -125,7 +149,15 @@
         <w:t xml:space="preserve">Deployment </w:t>
       </w:r>
       <w:r>
-        <w:t>can be effected on DCP provider in three variations:</w:t>
+        <w:t xml:space="preserve">can be </w:t>
+      </w:r>
+      <w:proofErr w:type="gramStart"/>
+      <w:r>
+        <w:t>effected</w:t>
+      </w:r>
+      <w:proofErr w:type="gramEnd"/>
+      <w:r>
+        <w:t xml:space="preserve"> on DCP provider in three variations:</w:t>
       </w:r>
     </w:p>
     <w:p>
@@ -192,7 +224,23 @@
         <w:t xml:space="preserve">functions to start observing mutations from </w:t>
       </w:r>
       <w:r>
-        <w:t>current sequence number of master of each vBucket. In other words, this will cause functions to visit documents modified after it is deployed.</w:t>
+        <w:t xml:space="preserve">current sequence number of </w:t>
+      </w:r>
+      <w:proofErr w:type="gramStart"/>
+      <w:r>
+        <w:t>master</w:t>
+      </w:r>
+      <w:proofErr w:type="gramEnd"/>
+      <w:r>
+        <w:t xml:space="preserve"> of each </w:t>
+      </w:r>
+      <w:proofErr w:type="spellStart"/>
+      <w:r>
+        <w:t>vBucket</w:t>
+      </w:r>
+      <w:proofErr w:type="spellEnd"/>
+      <w:r>
+        <w:t>. In other words, this will cause functions to visit documents modified after it is deployed.</w:t>
       </w:r>
     </w:p>
     <w:p>
@@ -252,7 +300,15 @@
         <w:jc w:val="both"/>
       </w:pPr>
       <w:r>
-        <w:t>Deployment can be effected by Timer provider in two variants:</w:t>
+        <w:t xml:space="preserve">Deployment can be </w:t>
+      </w:r>
+      <w:proofErr w:type="gramStart"/>
+      <w:r>
+        <w:t>effected</w:t>
+      </w:r>
+      <w:proofErr w:type="gramEnd"/>
+      <w:r>
+        <w:t xml:space="preserve"> by Timer provider in two variants:</w:t>
       </w:r>
     </w:p>
     <w:p>
@@ -325,9 +381,11 @@
         <w:pStyle w:val="Heading2"/>
         <w:jc w:val="both"/>
       </w:pPr>
+      <w:proofErr w:type="spellStart"/>
       <w:r>
         <w:t>Undeploy</w:t>
       </w:r>
+      <w:proofErr w:type="spellEnd"/>
     </w:p>
     <w:p>
       <w:pPr>
@@ -417,10 +475,26 @@
         <w:t xml:space="preserve"> trapped event</w:t>
       </w:r>
       <w:r>
-        <w:t xml:space="preserve"> processing, and op</w:t>
-      </w:r>
-      <w:r>
-        <w:t>ens an TCP port and generates a Chrome devtools URL with a s</w:t>
+        <w:t xml:space="preserve"> </w:t>
+      </w:r>
+      <w:proofErr w:type="gramStart"/>
+      <w:r>
+        <w:t>processing, and</w:t>
+      </w:r>
+      <w:proofErr w:type="gramEnd"/>
+      <w:r>
+        <w:t xml:space="preserve"> op</w:t>
+      </w:r>
+      <w:r>
+        <w:t xml:space="preserve">ens an TCP port and generates a Chrome </w:t>
+      </w:r>
+      <w:proofErr w:type="spellStart"/>
+      <w:r>
+        <w:t>devtools</w:t>
+      </w:r>
+      <w:proofErr w:type="spellEnd"/>
+      <w:r>
+        <w:t xml:space="preserve"> URL with a s</w:t>
       </w:r>
       <w:r>
         <w:t>ession</w:t>
@@ -673,6 +747,7 @@
           <w:szCs w:val="18"/>
         </w:rPr>
       </w:pPr>
+      <w:proofErr w:type="spellStart"/>
       <w:r>
         <w:rPr>
           <w:rStyle w:val="keyword2"/>
@@ -684,6 +759,7 @@
         </w:rPr>
         <w:t>var</w:t>
       </w:r>
+      <w:proofErr w:type="spellEnd"/>
       <w:r>
         <w:rPr>
           <w:rFonts w:ascii="Consolas" w:eastAsia="Times New Roman" w:hAnsi="Consolas"/>
@@ -702,16 +778,36 @@
           <w:szCs w:val="18"/>
           <w:bdr w:val="none" w:sz="0" w:space="0" w:color="auto" w:frame="1"/>
         </w:rPr>
-        <w:t> = 0;</w:t>
-      </w:r>
-      <w:r>
-        <w:rPr>
-          <w:rFonts w:ascii="Consolas" w:eastAsia="Times New Roman" w:hAnsi="Consolas"/>
-          <w:sz w:val="18"/>
-          <w:szCs w:val="18"/>
-          <w:bdr w:val="none" w:sz="0" w:space="0" w:color="auto" w:frame="1"/>
-        </w:rPr>
-        <w:t xml:space="preserve">                         </w:t>
+        <w:t> = </w:t>
+      </w:r>
+      <w:proofErr w:type="gramStart"/>
+      <w:r>
+        <w:rPr>
+          <w:rFonts w:ascii="Consolas" w:eastAsia="Times New Roman" w:hAnsi="Consolas"/>
+          <w:sz w:val="18"/>
+          <w:szCs w:val="18"/>
+          <w:bdr w:val="none" w:sz="0" w:space="0" w:color="auto" w:frame="1"/>
+        </w:rPr>
+        <w:t>0;</w:t>
+      </w:r>
+      <w:r>
+        <w:rPr>
+          <w:rFonts w:ascii="Consolas" w:eastAsia="Times New Roman" w:hAnsi="Consolas"/>
+          <w:sz w:val="18"/>
+          <w:szCs w:val="18"/>
+          <w:bdr w:val="none" w:sz="0" w:space="0" w:color="auto" w:frame="1"/>
+        </w:rPr>
+        <w:t xml:space="preserve">   </w:t>
+      </w:r>
+      <w:proofErr w:type="gramEnd"/>
+      <w:r>
+        <w:rPr>
+          <w:rFonts w:ascii="Consolas" w:eastAsia="Times New Roman" w:hAnsi="Consolas"/>
+          <w:sz w:val="18"/>
+          <w:szCs w:val="18"/>
+          <w:bdr w:val="none" w:sz="0" w:space="0" w:color="auto" w:frame="1"/>
+        </w:rPr>
+        <w:t xml:space="preserve">                      </w:t>
       </w:r>
       <w:r>
         <w:rPr>
@@ -790,7 +886,19 @@
           <w:szCs w:val="18"/>
           <w:bdr w:val="none" w:sz="0" w:space="0" w:color="auto" w:frame="1"/>
         </w:rPr>
-        <w:t> On</w:t>
+        <w:t> </w:t>
+      </w:r>
+      <w:proofErr w:type="spellStart"/>
+      <w:proofErr w:type="gramStart"/>
+      <w:r>
+        <w:rPr>
+          <w:rFonts w:ascii="Consolas" w:eastAsia="Times New Roman" w:hAnsi="Consolas"/>
+          <w:color w:val="000000"/>
+          <w:sz w:val="18"/>
+          <w:szCs w:val="18"/>
+          <w:bdr w:val="none" w:sz="0" w:space="0" w:color="auto" w:frame="1"/>
+        </w:rPr>
+        <w:t>On</w:t>
       </w:r>
       <w:r>
         <w:rPr>
@@ -802,6 +910,7 @@
         </w:rPr>
         <w:t>Update</w:t>
       </w:r>
+      <w:proofErr w:type="spellEnd"/>
       <w:r>
         <w:rPr>
           <w:rFonts w:ascii="Consolas" w:eastAsia="Times New Roman" w:hAnsi="Consolas"/>
@@ -812,6 +921,7 @@
         </w:rPr>
         <w:t>(</w:t>
       </w:r>
+      <w:proofErr w:type="gramEnd"/>
       <w:r>
         <w:rPr>
           <w:rFonts w:ascii="Consolas" w:eastAsia="Times New Roman" w:hAnsi="Consolas"/>
@@ -1034,7 +1144,41 @@
           <w:szCs w:val="18"/>
           <w:bdr w:val="none" w:sz="0" w:space="0" w:color="auto" w:frame="1"/>
         </w:rPr>
-        <w:t> OnUpdate(doc, meta) {</w:t>
+        <w:t> </w:t>
+      </w:r>
+      <w:proofErr w:type="spellStart"/>
+      <w:proofErr w:type="gramStart"/>
+      <w:r>
+        <w:rPr>
+          <w:rFonts w:ascii="Consolas" w:eastAsia="Times New Roman" w:hAnsi="Consolas"/>
+          <w:color w:val="000000"/>
+          <w:sz w:val="18"/>
+          <w:szCs w:val="18"/>
+          <w:bdr w:val="none" w:sz="0" w:space="0" w:color="auto" w:frame="1"/>
+        </w:rPr>
+        <w:t>OnUpdate</w:t>
+      </w:r>
+      <w:proofErr w:type="spellEnd"/>
+      <w:r>
+        <w:rPr>
+          <w:rFonts w:ascii="Consolas" w:eastAsia="Times New Roman" w:hAnsi="Consolas"/>
+          <w:color w:val="000000"/>
+          <w:sz w:val="18"/>
+          <w:szCs w:val="18"/>
+          <w:bdr w:val="none" w:sz="0" w:space="0" w:color="auto" w:frame="1"/>
+        </w:rPr>
+        <w:t>(</w:t>
+      </w:r>
+      <w:proofErr w:type="gramEnd"/>
+      <w:r>
+        <w:rPr>
+          <w:rFonts w:ascii="Consolas" w:eastAsia="Times New Roman" w:hAnsi="Consolas"/>
+          <w:color w:val="000000"/>
+          <w:sz w:val="18"/>
+          <w:szCs w:val="18"/>
+          <w:bdr w:val="none" w:sz="0" w:space="0" w:color="auto" w:frame="1"/>
+        </w:rPr>
+        <w:t>doc, meta) {</w:t>
       </w:r>
     </w:p>
     <w:p>
@@ -1070,6 +1214,7 @@
         </w:rPr>
         <w:t xml:space="preserve">  </w:t>
       </w:r>
+      <w:proofErr w:type="spellStart"/>
       <w:r>
         <w:rPr>
           <w:rFonts w:ascii="Consolas" w:eastAsia="Times New Roman" w:hAnsi="Consolas"/>
@@ -1081,15 +1226,38 @@
         </w:rPr>
         <w:t>setTimeout</w:t>
       </w:r>
-      <w:r>
-        <w:rPr>
-          <w:rFonts w:ascii="Consolas" w:eastAsia="Times New Roman" w:hAnsi="Consolas"/>
-          <w:color w:val="000000"/>
-          <w:sz w:val="18"/>
-          <w:szCs w:val="18"/>
-          <w:bdr w:val="none" w:sz="0" w:space="0" w:color="auto" w:frame="1"/>
-        </w:rPr>
-        <w:t>(function(){}, 300); </w:t>
+      <w:proofErr w:type="spellEnd"/>
+      <w:r>
+        <w:rPr>
+          <w:rFonts w:ascii="Consolas" w:eastAsia="Times New Roman" w:hAnsi="Consolas"/>
+          <w:color w:val="000000"/>
+          <w:sz w:val="18"/>
+          <w:szCs w:val="18"/>
+          <w:bdr w:val="none" w:sz="0" w:space="0" w:color="auto" w:frame="1"/>
+        </w:rPr>
+        <w:t>(</w:t>
+      </w:r>
+      <w:proofErr w:type="gramStart"/>
+      <w:r>
+        <w:rPr>
+          <w:rFonts w:ascii="Consolas" w:eastAsia="Times New Roman" w:hAnsi="Consolas"/>
+          <w:color w:val="000000"/>
+          <w:sz w:val="18"/>
+          <w:szCs w:val="18"/>
+          <w:bdr w:val="none" w:sz="0" w:space="0" w:color="auto" w:frame="1"/>
+        </w:rPr>
+        <w:t>function(</w:t>
+      </w:r>
+      <w:proofErr w:type="gramEnd"/>
+      <w:r>
+        <w:rPr>
+          <w:rFonts w:ascii="Consolas" w:eastAsia="Times New Roman" w:hAnsi="Consolas"/>
+          <w:color w:val="000000"/>
+          <w:sz w:val="18"/>
+          <w:szCs w:val="18"/>
+          <w:bdr w:val="none" w:sz="0" w:space="0" w:color="auto" w:frame="1"/>
+        </w:rPr>
+        <w:t>){}, 300); </w:t>
       </w:r>
       <w:r>
         <w:rPr>
@@ -1207,8 +1375,13 @@
         <w:t xml:space="preserve">function </w:t>
       </w:r>
       <w:r>
-        <w:t>timers in lieu of setTimeout</w:t>
-      </w:r>
+        <w:t xml:space="preserve">timers in lieu of </w:t>
+      </w:r>
+      <w:proofErr w:type="spellStart"/>
+      <w:r>
+        <w:t>setTimeout</w:t>
+      </w:r>
+      <w:proofErr w:type="spellEnd"/>
       <w:r>
         <w:t>,</w:t>
       </w:r>
@@ -1272,15 +1445,39 @@
         </w:rPr>
         <w:t> </w:t>
       </w:r>
-      <w:r>
-        <w:rPr>
-          <w:rFonts w:ascii="Consolas" w:eastAsia="Times New Roman" w:hAnsi="Consolas"/>
-          <w:color w:val="000000"/>
-          <w:sz w:val="18"/>
-          <w:szCs w:val="18"/>
-          <w:bdr w:val="none" w:sz="0" w:space="0" w:color="auto" w:frame="1"/>
-        </w:rPr>
-        <w:t>OnUpdate(doc, meta</w:t>
+      <w:proofErr w:type="spellStart"/>
+      <w:proofErr w:type="gramStart"/>
+      <w:r>
+        <w:rPr>
+          <w:rFonts w:ascii="Consolas" w:eastAsia="Times New Roman" w:hAnsi="Consolas"/>
+          <w:color w:val="000000"/>
+          <w:sz w:val="18"/>
+          <w:szCs w:val="18"/>
+          <w:bdr w:val="none" w:sz="0" w:space="0" w:color="auto" w:frame="1"/>
+        </w:rPr>
+        <w:t>OnUpdate</w:t>
+      </w:r>
+      <w:proofErr w:type="spellEnd"/>
+      <w:r>
+        <w:rPr>
+          <w:rFonts w:ascii="Consolas" w:eastAsia="Times New Roman" w:hAnsi="Consolas"/>
+          <w:color w:val="000000"/>
+          <w:sz w:val="18"/>
+          <w:szCs w:val="18"/>
+          <w:bdr w:val="none" w:sz="0" w:space="0" w:color="auto" w:frame="1"/>
+        </w:rPr>
+        <w:t>(</w:t>
+      </w:r>
+      <w:proofErr w:type="gramEnd"/>
+      <w:r>
+        <w:rPr>
+          <w:rFonts w:ascii="Consolas" w:eastAsia="Times New Roman" w:hAnsi="Consolas"/>
+          <w:color w:val="000000"/>
+          <w:sz w:val="18"/>
+          <w:szCs w:val="18"/>
+          <w:bdr w:val="none" w:sz="0" w:space="0" w:color="auto" w:frame="1"/>
+        </w:rPr>
+        <w:t>doc, meta</w:t>
       </w:r>
       <w:r>
         <w:rPr>
@@ -1327,6 +1524,7 @@
         </w:rPr>
         <w:t xml:space="preserve">  </w:t>
       </w:r>
+      <w:proofErr w:type="spellStart"/>
       <w:r>
         <w:rPr>
           <w:rStyle w:val="keyword2"/>
@@ -1334,8 +1532,19 @@
           <w:sz w:val="18"/>
           <w:szCs w:val="18"/>
         </w:rPr>
-        <w:t xml:space="preserve">var </w:t>
-      </w:r>
+        <w:t>var</w:t>
+      </w:r>
+      <w:proofErr w:type="spellEnd"/>
+      <w:r>
+        <w:rPr>
+          <w:rStyle w:val="keyword2"/>
+          <w:rFonts w:ascii="Consolas" w:eastAsia="Times New Roman" w:hAnsi="Consolas"/>
+          <w:sz w:val="18"/>
+          <w:szCs w:val="18"/>
+        </w:rPr>
+        <w:t xml:space="preserve"> </w:t>
+      </w:r>
+      <w:proofErr w:type="spellStart"/>
       <w:r>
         <w:rPr>
           <w:rFonts w:ascii="Consolas" w:eastAsia="Times New Roman" w:hAnsi="Consolas"/>
@@ -1345,7 +1554,45 @@
           <w:szCs w:val="18"/>
           <w:bdr w:val="none" w:sz="0" w:space="0" w:color="auto" w:frame="1"/>
         </w:rPr>
-        <w:t>rpc = window.XMLHttpRequest();</w:t>
+        <w:t>rpc</w:t>
+      </w:r>
+      <w:proofErr w:type="spellEnd"/>
+      <w:r>
+        <w:rPr>
+          <w:rFonts w:ascii="Consolas" w:eastAsia="Times New Roman" w:hAnsi="Consolas"/>
+          <w:i/>
+          <w:color w:val="FF0000"/>
+          <w:sz w:val="18"/>
+          <w:szCs w:val="18"/>
+          <w:bdr w:val="none" w:sz="0" w:space="0" w:color="auto" w:frame="1"/>
+        </w:rPr>
+        <w:t xml:space="preserve"> = </w:t>
+      </w:r>
+      <w:proofErr w:type="spellStart"/>
+      <w:proofErr w:type="gramStart"/>
+      <w:r>
+        <w:rPr>
+          <w:rFonts w:ascii="Consolas" w:eastAsia="Times New Roman" w:hAnsi="Consolas"/>
+          <w:i/>
+          <w:color w:val="FF0000"/>
+          <w:sz w:val="18"/>
+          <w:szCs w:val="18"/>
+          <w:bdr w:val="none" w:sz="0" w:space="0" w:color="auto" w:frame="1"/>
+        </w:rPr>
+        <w:t>window.XMLHttpRequest</w:t>
+      </w:r>
+      <w:proofErr w:type="spellEnd"/>
+      <w:proofErr w:type="gramEnd"/>
+      <w:r>
+        <w:rPr>
+          <w:rFonts w:ascii="Consolas" w:eastAsia="Times New Roman" w:hAnsi="Consolas"/>
+          <w:i/>
+          <w:color w:val="FF0000"/>
+          <w:sz w:val="18"/>
+          <w:szCs w:val="18"/>
+          <w:bdr w:val="none" w:sz="0" w:space="0" w:color="auto" w:frame="1"/>
+        </w:rPr>
+        <w:t>();</w:t>
       </w:r>
       <w:r>
         <w:rPr>
@@ -1449,7 +1696,15 @@
         <w:t xml:space="preserve">have introduced extensions </w:t>
       </w:r>
       <w:r>
-        <w:t xml:space="preserve">such as require() </w:t>
+        <w:t xml:space="preserve">such as </w:t>
+      </w:r>
+      <w:proofErr w:type="gramStart"/>
+      <w:r>
+        <w:t>require(</w:t>
+      </w:r>
+      <w:proofErr w:type="gramEnd"/>
+      <w:r>
+        <w:t xml:space="preserve">) </w:t>
       </w:r>
       <w:r>
         <w:t>in</w:t>
@@ -1589,7 +1844,41 @@
           <w:szCs w:val="18"/>
           <w:bdr w:val="none" w:sz="0" w:space="0" w:color="auto" w:frame="1"/>
         </w:rPr>
-        <w:t xml:space="preserve"> OnUpdate(doc, meta) {    </w:t>
+        <w:t> </w:t>
+      </w:r>
+      <w:proofErr w:type="spellStart"/>
+      <w:proofErr w:type="gramStart"/>
+      <w:r>
+        <w:rPr>
+          <w:rFonts w:ascii="Consolas" w:eastAsia="Times New Roman" w:hAnsi="Consolas"/>
+          <w:color w:val="000000"/>
+          <w:sz w:val="18"/>
+          <w:szCs w:val="18"/>
+          <w:bdr w:val="none" w:sz="0" w:space="0" w:color="auto" w:frame="1"/>
+        </w:rPr>
+        <w:t>OnUpdate</w:t>
+      </w:r>
+      <w:proofErr w:type="spellEnd"/>
+      <w:r>
+        <w:rPr>
+          <w:rFonts w:ascii="Consolas" w:eastAsia="Times New Roman" w:hAnsi="Consolas"/>
+          <w:color w:val="000000"/>
+          <w:sz w:val="18"/>
+          <w:szCs w:val="18"/>
+          <w:bdr w:val="none" w:sz="0" w:space="0" w:color="auto" w:frame="1"/>
+        </w:rPr>
+        <w:t>(</w:t>
+      </w:r>
+      <w:proofErr w:type="gramEnd"/>
+      <w:r>
+        <w:rPr>
+          <w:rFonts w:ascii="Consolas" w:eastAsia="Times New Roman" w:hAnsi="Consolas"/>
+          <w:color w:val="000000"/>
+          <w:sz w:val="18"/>
+          <w:szCs w:val="18"/>
+          <w:bdr w:val="none" w:sz="0" w:space="0" w:color="auto" w:frame="1"/>
+        </w:rPr>
+        <w:t xml:space="preserve">doc, meta) {    </w:t>
       </w:r>
     </w:p>
     <w:p>
@@ -1650,7 +1939,27 @@
           <w:sz w:val="18"/>
           <w:szCs w:val="18"/>
         </w:rPr>
-        <w:t> 'dest' is a bucket alias binding</w:t>
+        <w:t> '</w:t>
+      </w:r>
+      <w:proofErr w:type="spellStart"/>
+      <w:r>
+        <w:rPr>
+          <w:rStyle w:val="comment2"/>
+          <w:rFonts w:ascii="Consolas" w:eastAsia="Times New Roman" w:hAnsi="Consolas"/>
+          <w:sz w:val="18"/>
+          <w:szCs w:val="18"/>
+        </w:rPr>
+        <w:t>dest</w:t>
+      </w:r>
+      <w:proofErr w:type="spellEnd"/>
+      <w:r>
+        <w:rPr>
+          <w:rStyle w:val="comment2"/>
+          <w:rFonts w:ascii="Consolas" w:eastAsia="Times New Roman" w:hAnsi="Consolas"/>
+          <w:sz w:val="18"/>
+          <w:szCs w:val="18"/>
+        </w:rPr>
+        <w:t>' is a bucket alias binding</w:t>
       </w:r>
     </w:p>
     <w:p>
@@ -1688,6 +1997,7 @@
         <w:lastRenderedPageBreak/>
         <w:t xml:space="preserve">  </w:t>
       </w:r>
+      <w:proofErr w:type="spellStart"/>
       <w:r>
         <w:rPr>
           <w:rStyle w:val="keyword2"/>
@@ -1697,15 +2007,82 @@
         </w:rPr>
         <w:t>var</w:t>
       </w:r>
-      <w:r>
-        <w:rPr>
-          <w:rFonts w:ascii="Consolas" w:eastAsia="Times New Roman" w:hAnsi="Consolas"/>
-          <w:color w:val="000000"/>
-          <w:sz w:val="18"/>
-          <w:szCs w:val="18"/>
-          <w:bdr w:val="none" w:sz="0" w:space="0" w:color="auto" w:frame="1"/>
-        </w:rPr>
-        <w:t xml:space="preserve"> val = dest[meta.id];      </w:t>
+      <w:proofErr w:type="spellEnd"/>
+      <w:r>
+        <w:rPr>
+          <w:rFonts w:ascii="Consolas" w:eastAsia="Times New Roman" w:hAnsi="Consolas"/>
+          <w:color w:val="000000"/>
+          <w:sz w:val="18"/>
+          <w:szCs w:val="18"/>
+          <w:bdr w:val="none" w:sz="0" w:space="0" w:color="auto" w:frame="1"/>
+        </w:rPr>
+        <w:t> </w:t>
+      </w:r>
+      <w:proofErr w:type="spellStart"/>
+      <w:r>
+        <w:rPr>
+          <w:rFonts w:ascii="Consolas" w:eastAsia="Times New Roman" w:hAnsi="Consolas"/>
+          <w:color w:val="000000"/>
+          <w:sz w:val="18"/>
+          <w:szCs w:val="18"/>
+          <w:bdr w:val="none" w:sz="0" w:space="0" w:color="auto" w:frame="1"/>
+        </w:rPr>
+        <w:t>val</w:t>
+      </w:r>
+      <w:proofErr w:type="spellEnd"/>
+      <w:r>
+        <w:rPr>
+          <w:rFonts w:ascii="Consolas" w:eastAsia="Times New Roman" w:hAnsi="Consolas"/>
+          <w:color w:val="000000"/>
+          <w:sz w:val="18"/>
+          <w:szCs w:val="18"/>
+          <w:bdr w:val="none" w:sz="0" w:space="0" w:color="auto" w:frame="1"/>
+        </w:rPr>
+        <w:t> = </w:t>
+      </w:r>
+      <w:proofErr w:type="spellStart"/>
+      <w:r>
+        <w:rPr>
+          <w:rFonts w:ascii="Consolas" w:eastAsia="Times New Roman" w:hAnsi="Consolas"/>
+          <w:color w:val="000000"/>
+          <w:sz w:val="18"/>
+          <w:szCs w:val="18"/>
+          <w:bdr w:val="none" w:sz="0" w:space="0" w:color="auto" w:frame="1"/>
+        </w:rPr>
+        <w:t>dest</w:t>
+      </w:r>
+      <w:proofErr w:type="spellEnd"/>
+      <w:r>
+        <w:rPr>
+          <w:rFonts w:ascii="Consolas" w:eastAsia="Times New Roman" w:hAnsi="Consolas"/>
+          <w:color w:val="000000"/>
+          <w:sz w:val="18"/>
+          <w:szCs w:val="18"/>
+          <w:bdr w:val="none" w:sz="0" w:space="0" w:color="auto" w:frame="1"/>
+        </w:rPr>
+        <w:t>[meta.id</w:t>
+      </w:r>
+      <w:proofErr w:type="gramStart"/>
+      <w:r>
+        <w:rPr>
+          <w:rFonts w:ascii="Consolas" w:eastAsia="Times New Roman" w:hAnsi="Consolas"/>
+          <w:color w:val="000000"/>
+          <w:sz w:val="18"/>
+          <w:szCs w:val="18"/>
+          <w:bdr w:val="none" w:sz="0" w:space="0" w:color="auto" w:frame="1"/>
+        </w:rPr>
+        <w:t xml:space="preserve">];   </w:t>
+      </w:r>
+      <w:proofErr w:type="gramEnd"/>
+      <w:r>
+        <w:rPr>
+          <w:rFonts w:ascii="Consolas" w:eastAsia="Times New Roman" w:hAnsi="Consolas"/>
+          <w:color w:val="000000"/>
+          <w:sz w:val="18"/>
+          <w:szCs w:val="18"/>
+          <w:bdr w:val="none" w:sz="0" w:space="0" w:color="auto" w:frame="1"/>
+        </w:rPr>
+        <w:t xml:space="preserve">   </w:t>
       </w:r>
       <w:r>
         <w:rPr>
@@ -1815,8 +2192,32 @@
           <w:szCs w:val="18"/>
           <w:bdr w:val="none" w:sz="0" w:space="0" w:color="auto" w:frame="1"/>
         </w:rPr>
-        <w:t>  dest[</w:t>
-      </w:r>
+        <w:t>  </w:t>
+      </w:r>
+      <w:proofErr w:type="spellStart"/>
+      <w:r>
+        <w:rPr>
+          <w:rFonts w:ascii="Consolas" w:eastAsia="Times New Roman" w:hAnsi="Consolas"/>
+          <w:color w:val="000000"/>
+          <w:sz w:val="18"/>
+          <w:szCs w:val="18"/>
+          <w:bdr w:val="none" w:sz="0" w:space="0" w:color="auto" w:frame="1"/>
+        </w:rPr>
+        <w:t>dest</w:t>
+      </w:r>
+      <w:proofErr w:type="spellEnd"/>
+      <w:r>
+        <w:rPr>
+          <w:rFonts w:ascii="Consolas" w:eastAsia="Times New Roman" w:hAnsi="Consolas"/>
+          <w:color w:val="000000"/>
+          <w:sz w:val="18"/>
+          <w:szCs w:val="18"/>
+          <w:bdr w:val="none" w:sz="0" w:space="0" w:color="auto" w:frame="1"/>
+        </w:rPr>
+        <w:t>[</w:t>
+      </w:r>
+      <w:proofErr w:type="spellStart"/>
+      <w:proofErr w:type="gramStart"/>
       <w:r>
         <w:rPr>
           <w:rFonts w:ascii="Consolas" w:eastAsia="Times New Roman" w:hAnsi="Consolas"/>
@@ -1827,6 +2228,8 @@
         </w:rPr>
         <w:t>val.parent</w:t>
       </w:r>
+      <w:proofErr w:type="spellEnd"/>
+      <w:proofErr w:type="gramEnd"/>
       <w:r>
         <w:rPr>
           <w:rFonts w:ascii="Consolas" w:eastAsia="Times New Roman" w:hAnsi="Consolas"/>
@@ -1992,7 +2395,40 @@
           <w:szCs w:val="18"/>
           <w:bdr w:val="none" w:sz="0" w:space="0" w:color="auto" w:frame="1"/>
         </w:rPr>
-        <w:t xml:space="preserve"> dest[meta.id];  </w:t>
+        <w:t> </w:t>
+      </w:r>
+      <w:proofErr w:type="spellStart"/>
+      <w:r>
+        <w:rPr>
+          <w:rFonts w:ascii="Consolas" w:eastAsia="Times New Roman" w:hAnsi="Consolas"/>
+          <w:color w:val="000000"/>
+          <w:sz w:val="18"/>
+          <w:szCs w:val="18"/>
+          <w:bdr w:val="none" w:sz="0" w:space="0" w:color="auto" w:frame="1"/>
+        </w:rPr>
+        <w:t>dest</w:t>
+      </w:r>
+      <w:proofErr w:type="spellEnd"/>
+      <w:r>
+        <w:rPr>
+          <w:rFonts w:ascii="Consolas" w:eastAsia="Times New Roman" w:hAnsi="Consolas"/>
+          <w:color w:val="000000"/>
+          <w:sz w:val="18"/>
+          <w:szCs w:val="18"/>
+          <w:bdr w:val="none" w:sz="0" w:space="0" w:color="auto" w:frame="1"/>
+        </w:rPr>
+        <w:t>[meta.id</w:t>
+      </w:r>
+      <w:proofErr w:type="gramStart"/>
+      <w:r>
+        <w:rPr>
+          <w:rFonts w:ascii="Consolas" w:eastAsia="Times New Roman" w:hAnsi="Consolas"/>
+          <w:color w:val="000000"/>
+          <w:sz w:val="18"/>
+          <w:szCs w:val="18"/>
+          <w:bdr w:val="none" w:sz="0" w:space="0" w:color="auto" w:frame="1"/>
+        </w:rPr>
+        <w:t xml:space="preserve">];  </w:t>
       </w:r>
       <w:r>
         <w:rPr>
@@ -2004,6 +2440,7 @@
         </w:rPr>
         <w:t xml:space="preserve"> </w:t>
       </w:r>
+      <w:proofErr w:type="gramEnd"/>
       <w:r>
         <w:rPr>
           <w:rFonts w:ascii="Consolas" w:eastAsia="Times New Roman" w:hAnsi="Consolas"/>
@@ -2151,7 +2588,15 @@
     </w:p>
     <w:p>
       <w:r>
-        <w:t xml:space="preserve">An additional function, log() has been introduced to the language, which allows handlers to log messages. These </w:t>
+        <w:t xml:space="preserve">An additional function, </w:t>
+      </w:r>
+      <w:proofErr w:type="gramStart"/>
+      <w:r>
+        <w:t>log(</w:t>
+      </w:r>
+      <w:proofErr w:type="gramEnd"/>
+      <w:r>
+        <w:t xml:space="preserve">) has been introduced to the language, which allows handlers to log messages. These </w:t>
       </w:r>
       <w:r>
         <w:t xml:space="preserve">messages go into the eventing data directory and do not contain any system log messages. </w:t>
@@ -2210,7 +2655,41 @@
           <w:szCs w:val="18"/>
           <w:bdr w:val="none" w:sz="0" w:space="0" w:color="auto" w:frame="1"/>
         </w:rPr>
-        <w:t xml:space="preserve"> OnUpdate(doc, meta) {    </w:t>
+        <w:t> </w:t>
+      </w:r>
+      <w:proofErr w:type="spellStart"/>
+      <w:proofErr w:type="gramStart"/>
+      <w:r>
+        <w:rPr>
+          <w:rFonts w:ascii="Consolas" w:eastAsia="Times New Roman" w:hAnsi="Consolas"/>
+          <w:color w:val="000000"/>
+          <w:sz w:val="18"/>
+          <w:szCs w:val="18"/>
+          <w:bdr w:val="none" w:sz="0" w:space="0" w:color="auto" w:frame="1"/>
+        </w:rPr>
+        <w:t>OnUpdate</w:t>
+      </w:r>
+      <w:proofErr w:type="spellEnd"/>
+      <w:r>
+        <w:rPr>
+          <w:rFonts w:ascii="Consolas" w:eastAsia="Times New Roman" w:hAnsi="Consolas"/>
+          <w:color w:val="000000"/>
+          <w:sz w:val="18"/>
+          <w:szCs w:val="18"/>
+          <w:bdr w:val="none" w:sz="0" w:space="0" w:color="auto" w:frame="1"/>
+        </w:rPr>
+        <w:t>(</w:t>
+      </w:r>
+      <w:proofErr w:type="gramEnd"/>
+      <w:r>
+        <w:rPr>
+          <w:rFonts w:ascii="Consolas" w:eastAsia="Times New Roman" w:hAnsi="Consolas"/>
+          <w:color w:val="000000"/>
+          <w:sz w:val="18"/>
+          <w:szCs w:val="18"/>
+          <w:bdr w:val="none" w:sz="0" w:space="0" w:color="auto" w:frame="1"/>
+        </w:rPr>
+        <w:t xml:space="preserve">doc, meta) {    </w:t>
       </w:r>
     </w:p>
     <w:p>
@@ -2243,8 +2722,20 @@
           <w:szCs w:val="18"/>
           <w:bdr w:val="none" w:sz="0" w:space="0" w:color="auto" w:frame="1"/>
         </w:rPr>
-        <w:t xml:space="preserve">   log(</w:t>
-      </w:r>
+        <w:t xml:space="preserve">   </w:t>
+      </w:r>
+      <w:proofErr w:type="gramStart"/>
+      <w:r>
+        <w:rPr>
+          <w:rFonts w:ascii="Consolas" w:eastAsia="Times New Roman" w:hAnsi="Consolas"/>
+          <w:color w:val="000000"/>
+          <w:sz w:val="18"/>
+          <w:szCs w:val="18"/>
+          <w:bdr w:val="none" w:sz="0" w:space="0" w:color="auto" w:frame="1"/>
+        </w:rPr>
+        <w:t>log(</w:t>
+      </w:r>
+      <w:proofErr w:type="gramEnd"/>
       <w:r>
         <w:rPr>
           <w:rStyle w:val="string2"/>
@@ -2371,11 +2862,19 @@
         </w:rPr>
         <w:t>for (</w:t>
       </w:r>
+      <w:proofErr w:type="spellStart"/>
       <w:r>
         <w:rPr>
           <w:i/>
         </w:rPr>
-        <w:t>var &lt;</w:t>
+        <w:t>var</w:t>
+      </w:r>
+      <w:proofErr w:type="spellEnd"/>
+      <w:r>
+        <w:rPr>
+          <w:i/>
+        </w:rPr>
+        <w:t xml:space="preserve"> &lt;</w:t>
       </w:r>
       <w:r>
         <w:rPr>
@@ -2552,7 +3051,41 @@
           <w:szCs w:val="18"/>
           <w:bdr w:val="none" w:sz="0" w:space="0" w:color="auto" w:frame="1"/>
         </w:rPr>
-        <w:t> OnUpdate(doc, meta) {  </w:t>
+        <w:t> </w:t>
+      </w:r>
+      <w:proofErr w:type="spellStart"/>
+      <w:proofErr w:type="gramStart"/>
+      <w:r>
+        <w:rPr>
+          <w:rFonts w:ascii="Consolas" w:eastAsia="Times New Roman" w:hAnsi="Consolas"/>
+          <w:color w:val="000000"/>
+          <w:sz w:val="18"/>
+          <w:szCs w:val="18"/>
+          <w:bdr w:val="none" w:sz="0" w:space="0" w:color="auto" w:frame="1"/>
+        </w:rPr>
+        <w:t>OnUpdate</w:t>
+      </w:r>
+      <w:proofErr w:type="spellEnd"/>
+      <w:r>
+        <w:rPr>
+          <w:rFonts w:ascii="Consolas" w:eastAsia="Times New Roman" w:hAnsi="Consolas"/>
+          <w:color w:val="000000"/>
+          <w:sz w:val="18"/>
+          <w:szCs w:val="18"/>
+          <w:bdr w:val="none" w:sz="0" w:space="0" w:color="auto" w:frame="1"/>
+        </w:rPr>
+        <w:t>(</w:t>
+      </w:r>
+      <w:proofErr w:type="gramEnd"/>
+      <w:r>
+        <w:rPr>
+          <w:rFonts w:ascii="Consolas" w:eastAsia="Times New Roman" w:hAnsi="Consolas"/>
+          <w:color w:val="000000"/>
+          <w:sz w:val="18"/>
+          <w:szCs w:val="18"/>
+          <w:bdr w:val="none" w:sz="0" w:space="0" w:color="auto" w:frame="1"/>
+        </w:rPr>
+        <w:t>doc, meta) {  </w:t>
       </w:r>
     </w:p>
     <w:p>
@@ -2589,6 +3122,7 @@
         </w:rPr>
         <w:t>    </w:t>
       </w:r>
+      <w:proofErr w:type="spellStart"/>
       <w:r>
         <w:rPr>
           <w:rStyle w:val="keyword2"/>
@@ -2598,6 +3132,7 @@
         </w:rPr>
         <w:t>var</w:t>
       </w:r>
+      <w:proofErr w:type="spellEnd"/>
       <w:r>
         <w:rPr>
           <w:rFonts w:ascii="Consolas" w:eastAsia="Times New Roman" w:hAnsi="Consolas"/>
@@ -2643,6 +3178,7 @@
         </w:rPr>
         <w:t>    </w:t>
       </w:r>
+      <w:proofErr w:type="spellStart"/>
       <w:r>
         <w:rPr>
           <w:rStyle w:val="keyword2"/>
@@ -2652,6 +3188,7 @@
         </w:rPr>
         <w:t>var</w:t>
       </w:r>
+      <w:proofErr w:type="spellEnd"/>
       <w:r>
         <w:rPr>
           <w:rFonts w:ascii="Consolas" w:eastAsia="Times New Roman" w:hAnsi="Consolas"/>
@@ -2882,6 +3419,7 @@
         </w:rPr>
         <w:t>$</w:t>
       </w:r>
+      <w:proofErr w:type="gramStart"/>
       <w:r>
         <w:rPr>
           <w:rFonts w:ascii="Consolas" w:eastAsia="Times New Roman" w:hAnsi="Consolas"/>
@@ -2912,6 +3450,7 @@
         </w:rPr>
         <w:t xml:space="preserve">  </w:t>
       </w:r>
+      <w:proofErr w:type="gramEnd"/>
       <w:r>
         <w:rPr>
           <w:rFonts w:ascii="Consolas" w:eastAsia="Times New Roman" w:hAnsi="Consolas"/>
@@ -3034,6 +3573,7 @@
         </w:rPr>
         <w:t> (</w:t>
       </w:r>
+      <w:proofErr w:type="spellStart"/>
       <w:r>
         <w:rPr>
           <w:rStyle w:val="keyword2"/>
@@ -3043,6 +3583,7 @@
         </w:rPr>
         <w:t>var</w:t>
       </w:r>
+      <w:proofErr w:type="spellEnd"/>
       <w:r>
         <w:rPr>
           <w:rFonts w:ascii="Consolas" w:eastAsia="Times New Roman" w:hAnsi="Consolas"/>
@@ -3082,6 +3623,7 @@
         </w:rPr>
         <w:t xml:space="preserve"> </w:t>
       </w:r>
+      <w:proofErr w:type="gramStart"/>
       <w:r>
         <w:rPr>
           <w:rFonts w:ascii="Consolas" w:eastAsia="Times New Roman" w:hAnsi="Consolas"/>
@@ -3099,7 +3641,17 @@
           <w:sz w:val="18"/>
           <w:szCs w:val="18"/>
         </w:rPr>
-        <w:t>// Stream results using 'for' iterator</w:t>
+        <w:t>/</w:t>
+      </w:r>
+      <w:proofErr w:type="gramEnd"/>
+      <w:r>
+        <w:rPr>
+          <w:rStyle w:val="comment2"/>
+          <w:rFonts w:ascii="Consolas" w:eastAsia="Times New Roman" w:hAnsi="Consolas"/>
+          <w:sz w:val="18"/>
+          <w:szCs w:val="18"/>
+        </w:rPr>
+        <w:t>/ Stream results using 'for' iterator</w:t>
       </w:r>
       <w:r>
         <w:rPr>
@@ -3189,6 +3741,7 @@
         </w:rPr>
         <w:t>        </w:t>
       </w:r>
+      <w:proofErr w:type="gramStart"/>
       <w:r>
         <w:rPr>
           <w:rStyle w:val="keyword2"/>
@@ -3206,7 +3759,18 @@
           <w:szCs w:val="18"/>
           <w:bdr w:val="none" w:sz="0" w:space="0" w:color="auto" w:frame="1"/>
         </w:rPr>
-        <w:t xml:space="preserve">;                   </w:t>
+        <w:t xml:space="preserve">;   </w:t>
+      </w:r>
+      <w:proofErr w:type="gramEnd"/>
+      <w:r>
+        <w:rPr>
+          <w:rFonts w:ascii="Consolas" w:eastAsia="Times New Roman" w:hAnsi="Consolas"/>
+          <w:color w:val="000000"/>
+          <w:sz w:val="18"/>
+          <w:szCs w:val="18"/>
+          <w:bdr w:val="none" w:sz="0" w:space="0" w:color="auto" w:frame="1"/>
+        </w:rPr>
+        <w:t xml:space="preserve">                </w:t>
       </w:r>
       <w:r>
         <w:rPr>
@@ -3338,7 +3902,15 @@
         <w:t xml:space="preserve">Functions can register to observe wall clock time events. </w:t>
       </w:r>
       <w:r>
-        <w:t>Timers are sharded across eventing nodes, and so are scalable. For this reason, there is no guarantee that a timer will fire on the same node on which it was registered</w:t>
+        <w:t xml:space="preserve">Timers are </w:t>
+      </w:r>
+      <w:proofErr w:type="spellStart"/>
+      <w:r>
+        <w:t>sharded</w:t>
+      </w:r>
+      <w:proofErr w:type="spellEnd"/>
+      <w:r>
+        <w:t xml:space="preserve"> across eventing nodes, and so are scalable. For this reason, there is no guarantee that a timer will fire on the same node on which it was registered</w:t>
       </w:r>
       <w:r>
         <w:t xml:space="preserve"> or </w:t>
@@ -3441,6 +4013,8 @@
           <w:szCs w:val="18"/>
         </w:rPr>
       </w:pPr>
+      <w:proofErr w:type="spellStart"/>
+      <w:proofErr w:type="gramStart"/>
       <w:r>
         <w:rPr>
           <w:rStyle w:val="keyword2"/>
@@ -3459,6 +4033,7 @@
         </w:rPr>
         <w:t>imer</w:t>
       </w:r>
+      <w:proofErr w:type="spellEnd"/>
       <w:r>
         <w:rPr>
           <w:rFonts w:ascii="Consolas" w:hAnsi="Consolas" w:cs="Consolas"/>
@@ -3468,6 +4043,7 @@
         </w:rPr>
         <w:t>(</w:t>
       </w:r>
+      <w:proofErr w:type="gramEnd"/>
       <w:r>
         <w:rPr>
           <w:rFonts w:ascii="Consolas" w:hAnsi="Consolas" w:cs="Consolas"/>
@@ -3629,7 +4205,21 @@
         <w:t xml:space="preserve">This is any JavaScript object that can be serialized. </w:t>
       </w:r>
       <w:r>
-        <w:t>The context specified when a timer is created is passed to the callback function when the timer fires. Context objects must not be larger than 100kB to ensure good performance.</w:t>
+        <w:t xml:space="preserve">The context specified when a timer is created is passed to the callback function when the timer fires. </w:t>
+      </w:r>
+      <w:r>
+        <w:t xml:space="preserve">The default maximum size for </w:t>
+      </w:r>
+      <w:r>
+        <w:t>Context obj</w:t>
+      </w:r>
+      <w:r>
+        <w:t>ects is 1kB. Larger objects would typically be stored as bucket objects, and document key can be passed as context</w:t>
+      </w:r>
+      <w:bookmarkStart w:id="0" w:name="_GoBack"/>
+      <w:bookmarkEnd w:id="0"/>
+      <w:r>
+        <w:t>.</w:t>
       </w:r>
     </w:p>
     <w:p>
@@ -3664,6 +4254,8 @@
           <w:szCs w:val="18"/>
         </w:rPr>
       </w:pPr>
+      <w:proofErr w:type="spellStart"/>
+      <w:proofErr w:type="gramStart"/>
       <w:r>
         <w:rPr>
           <w:rStyle w:val="keyword2"/>
@@ -3673,6 +4265,7 @@
         </w:rPr>
         <w:t>cancelTimer</w:t>
       </w:r>
+      <w:proofErr w:type="spellEnd"/>
       <w:r>
         <w:rPr>
           <w:rFonts w:ascii="Consolas" w:hAnsi="Consolas" w:cs="Consolas"/>
@@ -3682,6 +4275,7 @@
         </w:rPr>
         <w:t>(</w:t>
       </w:r>
+      <w:proofErr w:type="gramEnd"/>
       <w:r>
         <w:rPr>
           <w:rFonts w:ascii="Consolas" w:hAnsi="Consolas" w:cs="Consolas"/>
@@ -3746,8 +4340,6 @@
       <w:r>
         <w:t xml:space="preserve"> available:</w:t>
       </w:r>
-      <w:bookmarkStart w:id="0" w:name="_GoBack"/>
-      <w:bookmarkEnd w:id="0"/>
     </w:p>
     <w:p>
       <w:pPr>
@@ -3869,7 +4461,41 @@
           <w:szCs w:val="18"/>
           <w:bdr w:val="none" w:sz="0" w:space="0" w:color="auto" w:frame="1"/>
         </w:rPr>
-        <w:t> OnUpdate(doc, meta) {  </w:t>
+        <w:t> </w:t>
+      </w:r>
+      <w:proofErr w:type="spellStart"/>
+      <w:proofErr w:type="gramStart"/>
+      <w:r>
+        <w:rPr>
+          <w:rFonts w:ascii="Consolas" w:eastAsia="Times New Roman" w:hAnsi="Consolas"/>
+          <w:color w:val="000000"/>
+          <w:sz w:val="18"/>
+          <w:szCs w:val="18"/>
+          <w:bdr w:val="none" w:sz="0" w:space="0" w:color="auto" w:frame="1"/>
+        </w:rPr>
+        <w:t>OnUpdate</w:t>
+      </w:r>
+      <w:proofErr w:type="spellEnd"/>
+      <w:r>
+        <w:rPr>
+          <w:rFonts w:ascii="Consolas" w:eastAsia="Times New Roman" w:hAnsi="Consolas"/>
+          <w:color w:val="000000"/>
+          <w:sz w:val="18"/>
+          <w:szCs w:val="18"/>
+          <w:bdr w:val="none" w:sz="0" w:space="0" w:color="auto" w:frame="1"/>
+        </w:rPr>
+        <w:t>(</w:t>
+      </w:r>
+      <w:proofErr w:type="gramEnd"/>
+      <w:r>
+        <w:rPr>
+          <w:rFonts w:ascii="Consolas" w:eastAsia="Times New Roman" w:hAnsi="Consolas"/>
+          <w:color w:val="000000"/>
+          <w:sz w:val="18"/>
+          <w:szCs w:val="18"/>
+          <w:bdr w:val="none" w:sz="0" w:space="0" w:color="auto" w:frame="1"/>
+        </w:rPr>
+        <w:t>doc, meta) {  </w:t>
       </w:r>
     </w:p>
     <w:p>
@@ -3904,6 +4530,7 @@
           <w:szCs w:val="18"/>
           <w:bdr w:val="none" w:sz="0" w:space="0" w:color="auto" w:frame="1"/>
         </w:rPr>
+        <w:lastRenderedPageBreak/>
         <w:t xml:space="preserve">  </w:t>
       </w:r>
       <w:r>
@@ -3923,7 +4550,31 @@
           <w:szCs w:val="18"/>
           <w:bdr w:val="none" w:sz="0" w:space="0" w:color="auto" w:frame="1"/>
         </w:rPr>
-        <w:t> (doc.type == </w:t>
+        <w:t> (</w:t>
+      </w:r>
+      <w:proofErr w:type="spellStart"/>
+      <w:proofErr w:type="gramStart"/>
+      <w:r>
+        <w:rPr>
+          <w:rFonts w:ascii="Consolas" w:eastAsia="Times New Roman" w:hAnsi="Consolas"/>
+          <w:color w:val="000000"/>
+          <w:sz w:val="18"/>
+          <w:szCs w:val="18"/>
+          <w:bdr w:val="none" w:sz="0" w:space="0" w:color="auto" w:frame="1"/>
+        </w:rPr>
+        <w:t>doc.type</w:t>
+      </w:r>
+      <w:proofErr w:type="spellEnd"/>
+      <w:proofErr w:type="gramEnd"/>
+      <w:r>
+        <w:rPr>
+          <w:rFonts w:ascii="Consolas" w:eastAsia="Times New Roman" w:hAnsi="Consolas"/>
+          <w:color w:val="000000"/>
+          <w:sz w:val="18"/>
+          <w:szCs w:val="18"/>
+          <w:bdr w:val="none" w:sz="0" w:space="0" w:color="auto" w:frame="1"/>
+        </w:rPr>
+        <w:t> == </w:t>
       </w:r>
       <w:r>
         <w:rPr>
@@ -3961,7 +4612,29 @@
           <w:szCs w:val="18"/>
           <w:bdr w:val="none" w:sz="0" w:space="0" w:color="auto" w:frame="1"/>
         </w:rPr>
-        <w:t> doc.value &gt; 50</w:t>
+        <w:t> </w:t>
+      </w:r>
+      <w:proofErr w:type="spellStart"/>
+      <w:r>
+        <w:rPr>
+          <w:rFonts w:ascii="Consolas" w:eastAsia="Times New Roman" w:hAnsi="Consolas"/>
+          <w:color w:val="000000"/>
+          <w:sz w:val="18"/>
+          <w:szCs w:val="18"/>
+          <w:bdr w:val="none" w:sz="0" w:space="0" w:color="auto" w:frame="1"/>
+        </w:rPr>
+        <w:t>doc.value</w:t>
+      </w:r>
+      <w:proofErr w:type="spellEnd"/>
+      <w:r>
+        <w:rPr>
+          <w:rFonts w:ascii="Consolas" w:eastAsia="Times New Roman" w:hAnsi="Consolas"/>
+          <w:color w:val="000000"/>
+          <w:sz w:val="18"/>
+          <w:szCs w:val="18"/>
+          <w:bdr w:val="none" w:sz="0" w:space="0" w:color="auto" w:frame="1"/>
+        </w:rPr>
+        <w:t> &gt; 50</w:t>
       </w:r>
       <w:r>
         <w:rPr>
@@ -4006,7 +4679,6 @@
           <w:szCs w:val="18"/>
           <w:bdr w:val="none" w:sz="0" w:space="0" w:color="auto" w:frame="1"/>
         </w:rPr>
-        <w:lastRenderedPageBreak/>
         <w:t> </w:t>
       </w:r>
       <w:r>
@@ -4027,27 +4699,63 @@
           <w:szCs w:val="18"/>
           <w:bdr w:val="none" w:sz="0" w:space="0" w:color="auto" w:frame="1"/>
         </w:rPr>
-        <w:t xml:space="preserve">  phoneverify</w:t>
-      </w:r>
-      <w:r>
-        <w:rPr>
-          <w:rFonts w:ascii="Consolas" w:eastAsia="Times New Roman" w:hAnsi="Consolas"/>
-          <w:color w:val="000000"/>
-          <w:sz w:val="18"/>
-          <w:szCs w:val="18"/>
-          <w:bdr w:val="none" w:sz="0" w:space="0" w:color="auto" w:frame="1"/>
-        </w:rPr>
-        <w:t>[meta.id] = doc.</w:t>
-      </w:r>
-      <w:r>
-        <w:rPr>
-          <w:rFonts w:ascii="Consolas" w:eastAsia="Times New Roman" w:hAnsi="Consolas"/>
-          <w:color w:val="000000"/>
-          <w:sz w:val="18"/>
-          <w:szCs w:val="18"/>
-          <w:bdr w:val="none" w:sz="0" w:space="0" w:color="auto" w:frame="1"/>
-        </w:rPr>
-        <w:t>customer;</w:t>
+        <w:t xml:space="preserve">  </w:t>
+      </w:r>
+      <w:proofErr w:type="spellStart"/>
+      <w:r>
+        <w:rPr>
+          <w:rFonts w:ascii="Consolas" w:eastAsia="Times New Roman" w:hAnsi="Consolas"/>
+          <w:color w:val="000000"/>
+          <w:sz w:val="18"/>
+          <w:szCs w:val="18"/>
+          <w:bdr w:val="none" w:sz="0" w:space="0" w:color="auto" w:frame="1"/>
+        </w:rPr>
+        <w:t>phoneverify</w:t>
+      </w:r>
+      <w:proofErr w:type="spellEnd"/>
+      <w:r>
+        <w:rPr>
+          <w:rFonts w:ascii="Consolas" w:eastAsia="Times New Roman" w:hAnsi="Consolas"/>
+          <w:color w:val="000000"/>
+          <w:sz w:val="18"/>
+          <w:szCs w:val="18"/>
+          <w:bdr w:val="none" w:sz="0" w:space="0" w:color="auto" w:frame="1"/>
+        </w:rPr>
+        <w:t>[meta.id] = </w:t>
+      </w:r>
+      <w:proofErr w:type="spellStart"/>
+      <w:proofErr w:type="gramStart"/>
+      <w:r>
+        <w:rPr>
+          <w:rFonts w:ascii="Consolas" w:eastAsia="Times New Roman" w:hAnsi="Consolas"/>
+          <w:color w:val="000000"/>
+          <w:sz w:val="18"/>
+          <w:szCs w:val="18"/>
+          <w:bdr w:val="none" w:sz="0" w:space="0" w:color="auto" w:frame="1"/>
+        </w:rPr>
+        <w:t>doc.</w:t>
+      </w:r>
+      <w:r>
+        <w:rPr>
+          <w:rFonts w:ascii="Consolas" w:eastAsia="Times New Roman" w:hAnsi="Consolas"/>
+          <w:color w:val="000000"/>
+          <w:sz w:val="18"/>
+          <w:szCs w:val="18"/>
+          <w:bdr w:val="none" w:sz="0" w:space="0" w:color="auto" w:frame="1"/>
+        </w:rPr>
+        <w:t>customer</w:t>
+      </w:r>
+      <w:proofErr w:type="spellEnd"/>
+      <w:proofErr w:type="gramEnd"/>
+      <w:r>
+        <w:rPr>
+          <w:rFonts w:ascii="Consolas" w:eastAsia="Times New Roman" w:hAnsi="Consolas"/>
+          <w:color w:val="000000"/>
+          <w:sz w:val="18"/>
+          <w:szCs w:val="18"/>
+          <w:bdr w:val="none" w:sz="0" w:space="0" w:color="auto" w:frame="1"/>
+        </w:rPr>
+        <w:t>;</w:t>
       </w:r>
     </w:p>
     <w:p>
@@ -4195,7 +4903,29 @@
           <w:szCs w:val="18"/>
           <w:bdr w:val="none" w:sz="0" w:space="0" w:color="auto" w:frame="1"/>
         </w:rPr>
-        <w:t> OnDelete(meta) {</w:t>
+        <w:t> </w:t>
+      </w:r>
+      <w:proofErr w:type="spellStart"/>
+      <w:r>
+        <w:rPr>
+          <w:rFonts w:ascii="Consolas" w:eastAsia="Times New Roman" w:hAnsi="Consolas"/>
+          <w:color w:val="000000"/>
+          <w:sz w:val="18"/>
+          <w:szCs w:val="18"/>
+          <w:bdr w:val="none" w:sz="0" w:space="0" w:color="auto" w:frame="1"/>
+        </w:rPr>
+        <w:t>OnDelete</w:t>
+      </w:r>
+      <w:proofErr w:type="spellEnd"/>
+      <w:r>
+        <w:rPr>
+          <w:rFonts w:ascii="Consolas" w:eastAsia="Times New Roman" w:hAnsi="Consolas"/>
+          <w:color w:val="000000"/>
+          <w:sz w:val="18"/>
+          <w:szCs w:val="18"/>
+          <w:bdr w:val="none" w:sz="0" w:space="0" w:color="auto" w:frame="1"/>
+        </w:rPr>
+        <w:t>(meta) {</w:t>
       </w:r>
     </w:p>
     <w:p>
@@ -4228,6 +4958,7 @@
         </w:rPr>
         <w:t xml:space="preserve">  </w:t>
       </w:r>
+      <w:proofErr w:type="spellStart"/>
       <w:r>
         <w:rPr>
           <w:rStyle w:val="keyword2"/>
@@ -4237,15 +4968,38 @@
         </w:rPr>
         <w:t>var</w:t>
       </w:r>
-      <w:r>
-        <w:rPr>
-          <w:rFonts w:ascii="Consolas" w:eastAsia="Times New Roman" w:hAnsi="Consolas"/>
-          <w:color w:val="000000"/>
-          <w:sz w:val="18"/>
-          <w:szCs w:val="18"/>
-          <w:bdr w:val="none" w:sz="0" w:space="0" w:color="auto" w:frame="1"/>
-        </w:rPr>
-        <w:t xml:space="preserve"> addr = meta.id;</w:t>
+      <w:proofErr w:type="spellEnd"/>
+      <w:r>
+        <w:rPr>
+          <w:rFonts w:ascii="Consolas" w:eastAsia="Times New Roman" w:hAnsi="Consolas"/>
+          <w:color w:val="000000"/>
+          <w:sz w:val="18"/>
+          <w:szCs w:val="18"/>
+          <w:bdr w:val="none" w:sz="0" w:space="0" w:color="auto" w:frame="1"/>
+        </w:rPr>
+        <w:t xml:space="preserve"> </w:t>
+      </w:r>
+      <w:proofErr w:type="spellStart"/>
+      <w:r>
+        <w:rPr>
+          <w:rFonts w:ascii="Consolas" w:eastAsia="Times New Roman" w:hAnsi="Consolas"/>
+          <w:color w:val="000000"/>
+          <w:sz w:val="18"/>
+          <w:szCs w:val="18"/>
+          <w:bdr w:val="none" w:sz="0" w:space="0" w:color="auto" w:frame="1"/>
+        </w:rPr>
+        <w:t>addr</w:t>
+      </w:r>
+      <w:proofErr w:type="spellEnd"/>
+      <w:r>
+        <w:rPr>
+          <w:rFonts w:ascii="Consolas" w:eastAsia="Times New Roman" w:hAnsi="Consolas"/>
+          <w:color w:val="000000"/>
+          <w:sz w:val="18"/>
+          <w:szCs w:val="18"/>
+          <w:bdr w:val="none" w:sz="0" w:space="0" w:color="auto" w:frame="1"/>
+        </w:rPr>
+        <w:t xml:space="preserve"> = meta.id;</w:t>
       </w:r>
     </w:p>
     <w:p>
@@ -4278,6 +5032,7 @@
         </w:rPr>
         <w:t xml:space="preserve">  </w:t>
       </w:r>
+      <w:proofErr w:type="spellStart"/>
       <w:r>
         <w:rPr>
           <w:rStyle w:val="keyword2"/>
@@ -4287,6 +5042,7 @@
         </w:rPr>
         <w:t>var</w:t>
       </w:r>
+      <w:proofErr w:type="spellEnd"/>
       <w:r>
         <w:rPr>
           <w:rFonts w:ascii="Consolas" w:eastAsia="Times New Roman" w:hAnsi="Consolas"/>
@@ -4305,8 +5061,42 @@
           <w:szCs w:val="18"/>
           <w:bdr w:val="none" w:sz="0" w:space="0" w:color="auto" w:frame="1"/>
         </w:rPr>
-        <w:t>d from orders WHERE shipaddr = $addr</w:t>
-      </w:r>
+        <w:t>d from orders WHERE </w:t>
+      </w:r>
+      <w:proofErr w:type="spellStart"/>
+      <w:r>
+        <w:rPr>
+          <w:rFonts w:ascii="Consolas" w:eastAsia="Times New Roman" w:hAnsi="Consolas"/>
+          <w:color w:val="000000"/>
+          <w:sz w:val="18"/>
+          <w:szCs w:val="18"/>
+          <w:bdr w:val="none" w:sz="0" w:space="0" w:color="auto" w:frame="1"/>
+        </w:rPr>
+        <w:t>shipaddr</w:t>
+      </w:r>
+      <w:proofErr w:type="spellEnd"/>
+      <w:r>
+        <w:rPr>
+          <w:rFonts w:ascii="Consolas" w:eastAsia="Times New Roman" w:hAnsi="Consolas"/>
+          <w:color w:val="000000"/>
+          <w:sz w:val="18"/>
+          <w:szCs w:val="18"/>
+          <w:bdr w:val="none" w:sz="0" w:space="0" w:color="auto" w:frame="1"/>
+        </w:rPr>
+        <w:t> = $</w:t>
+      </w:r>
+      <w:proofErr w:type="spellStart"/>
+      <w:r>
+        <w:rPr>
+          <w:rFonts w:ascii="Consolas" w:eastAsia="Times New Roman" w:hAnsi="Consolas"/>
+          <w:color w:val="000000"/>
+          <w:sz w:val="18"/>
+          <w:szCs w:val="18"/>
+          <w:bdr w:val="none" w:sz="0" w:space="0" w:color="auto" w:frame="1"/>
+        </w:rPr>
+        <w:t>addr</w:t>
+      </w:r>
+      <w:proofErr w:type="spellEnd"/>
       <w:r>
         <w:rPr>
           <w:rFonts w:ascii="Consolas" w:eastAsia="Times New Roman" w:hAnsi="Consolas"/>
@@ -4367,6 +5157,7 @@
         </w:rPr>
         <w:t> (</w:t>
       </w:r>
+      <w:proofErr w:type="spellStart"/>
       <w:r>
         <w:rPr>
           <w:rStyle w:val="keyword2"/>
@@ -4376,6 +5167,7 @@
         </w:rPr>
         <w:t>var</w:t>
       </w:r>
+      <w:proofErr w:type="spellEnd"/>
       <w:r>
         <w:rPr>
           <w:rFonts w:ascii="Consolas" w:eastAsia="Times New Roman" w:hAnsi="Consolas"/>
@@ -4456,6 +5248,7 @@
         </w:rPr>
         <w:t xml:space="preserve">    </w:t>
       </w:r>
+      <w:proofErr w:type="gramStart"/>
       <w:r>
         <w:rPr>
           <w:rFonts w:ascii="Consolas" w:eastAsia="Times New Roman" w:hAnsi="Consolas"/>
@@ -4466,6 +5259,7 @@
         </w:rPr>
         <w:t>log(</w:t>
       </w:r>
+      <w:proofErr w:type="gramEnd"/>
       <w:r>
         <w:rPr>
           <w:rStyle w:val="string2"/>

</xml_diff>